<commit_message>
Functional Requirements Version 2
</commit_message>
<xml_diff>
--- a/Functional Requirements.docx
+++ b/Functional Requirements.docx
@@ -324,7 +324,21 @@
                 <w:rFonts w:ascii="Times New Roman" w:eastAsia="Times New Roman" w:hAnsi="Times New Roman" w:cs="Times New Roman"/>
                 <w:color w:val="000000"/>
               </w:rPr>
-              <w:t>A list of government hospitals will be shown. If he chooses to add a new hospital, the new hospital’s name</w:t>
+              <w:t>A list of government hospitals will be shown. If he chooses to add a new hospital, the new hospital’s</w:t>
+            </w:r>
+            <w:r>
+              <w:rPr>
+                <w:rFonts w:ascii="Times New Roman" w:eastAsia="Times New Roman" w:hAnsi="Times New Roman" w:cs="Times New Roman"/>
+                <w:color w:val="000000"/>
+              </w:rPr>
+              <w:t xml:space="preserve"> image,</w:t>
+            </w:r>
+            <w:r>
+              <w:rPr>
+                <w:rFonts w:ascii="Times New Roman" w:eastAsia="Times New Roman" w:hAnsi="Times New Roman" w:cs="Times New Roman"/>
+                <w:color w:val="000000"/>
+              </w:rPr>
+              <w:t xml:space="preserve"> name</w:t>
             </w:r>
             <w:r>
               <w:rPr>
@@ -401,28 +415,7 @@
                 <w:rFonts w:ascii="Times New Roman" w:eastAsia="Times New Roman" w:hAnsi="Times New Roman" w:cs="Times New Roman"/>
                 <w:color w:val="000000"/>
               </w:rPr>
-              <w:t xml:space="preserve"> Doctor’s name and specialization are required</w:t>
-            </w:r>
-            <w:r>
-              <w:rPr>
-                <w:rFonts w:ascii="Times New Roman" w:eastAsia="Times New Roman" w:hAnsi="Times New Roman" w:cs="Times New Roman"/>
-                <w:color w:val="000000"/>
-              </w:rPr>
-              <w:t xml:space="preserve"> for each doctor</w:t>
-            </w:r>
-            <w:r>
-              <w:rPr>
-                <w:rFonts w:ascii="Times New Roman" w:eastAsia="Times New Roman" w:hAnsi="Times New Roman" w:cs="Times New Roman"/>
-                <w:color w:val="000000"/>
-              </w:rPr>
-              <w:t xml:space="preserve">. </w:t>
-            </w:r>
-            <w:r>
-              <w:rPr>
-                <w:rFonts w:ascii="Times New Roman" w:eastAsia="Times New Roman" w:hAnsi="Times New Roman" w:cs="Times New Roman"/>
-                <w:color w:val="000000"/>
-              </w:rPr>
-              <w:t>A doctor ID will be generated. Each doctor may have or have not a list of achievements.</w:t>
+              <w:t xml:space="preserve"> Doctor’s name and specialization are required for each doctor. A doctor ID will be generated. Each doctor may have or have not a list of achievements.</w:t>
             </w:r>
           </w:p>
         </w:tc>
@@ -1059,7 +1052,16 @@
                 <w:rFonts w:ascii="Times New Roman" w:eastAsia="Times New Roman" w:hAnsi="Times New Roman" w:cs="Times New Roman"/>
                 <w:color w:val="000000"/>
               </w:rPr>
-              <w:t xml:space="preserve">A list of doctors who are working under that particular hospital will be shown. Each doctor’s name and specialization can be viewed in this page. Patient can then select a doctor by clicking on it to view his/her list of achievements. </w:t>
+              <w:t>A list of doctors who are working under that particular hospital will be shown. Each doctor’s name and specialization can be v</w:t>
+            </w:r>
+            <w:bookmarkStart w:id="0" w:name="_GoBack"/>
+            <w:bookmarkEnd w:id="0"/>
+            <w:r>
+              <w:rPr>
+                <w:rFonts w:ascii="Times New Roman" w:eastAsia="Times New Roman" w:hAnsi="Times New Roman" w:cs="Times New Roman"/>
+                <w:color w:val="000000"/>
+              </w:rPr>
+              <w:t xml:space="preserve">iewed in this page. Patient can then select a doctor by clicking on it to view his/her list of achievements. </w:t>
             </w:r>
           </w:p>
         </w:tc>
@@ -1579,14 +1581,7 @@
                 <w:rFonts w:ascii="Times New Roman" w:eastAsia="Times New Roman" w:hAnsi="Times New Roman" w:cs="Times New Roman"/>
                 <w:color w:val="000000"/>
               </w:rPr>
-              <w:t>View</w:t>
-            </w:r>
-            <w:r>
-              <w:rPr>
-                <w:rFonts w:ascii="Times New Roman" w:eastAsia="Times New Roman" w:hAnsi="Times New Roman" w:cs="Times New Roman"/>
-                <w:color w:val="000000"/>
-              </w:rPr>
-              <w:t xml:space="preserve"> Appointment</w:t>
+              <w:t>View Appointment</w:t>
             </w:r>
           </w:p>
         </w:tc>
@@ -1904,14 +1899,7 @@
                 <w:rFonts w:ascii="Times New Roman" w:eastAsia="Times New Roman" w:hAnsi="Times New Roman" w:cs="Times New Roman"/>
                 <w:color w:val="000000"/>
               </w:rPr>
-              <w:t>Modify</w:t>
-            </w:r>
-            <w:r>
-              <w:rPr>
-                <w:rFonts w:ascii="Times New Roman" w:eastAsia="Times New Roman" w:hAnsi="Times New Roman" w:cs="Times New Roman"/>
-                <w:color w:val="000000"/>
-              </w:rPr>
-              <w:t xml:space="preserve"> Appointment</w:t>
+              <w:t>Modify Appointment</w:t>
             </w:r>
           </w:p>
         </w:tc>
@@ -2070,14 +2058,7 @@
                 <w:rFonts w:ascii="Times New Roman" w:eastAsia="Times New Roman" w:hAnsi="Times New Roman" w:cs="Times New Roman"/>
                 <w:color w:val="000000"/>
               </w:rPr>
-              <w:t>case-Vi</w:t>
-            </w:r>
-            <w:r>
-              <w:rPr>
-                <w:rFonts w:ascii="Times New Roman" w:eastAsia="Times New Roman" w:hAnsi="Times New Roman" w:cs="Times New Roman"/>
-                <w:color w:val="000000"/>
-              </w:rPr>
-              <w:t xml:space="preserve">ew Appointment. After clicking on one particular appointment, </w:t>
+              <w:t xml:space="preserve">case-View Appointment. After clicking on one particular appointment, </w:t>
             </w:r>
             <w:r>
               <w:rPr>
@@ -2478,8 +2459,6 @@
               </w:rPr>
               <w:t xml:space="preserve">medicine online and collect it from the pharmacy counters. </w:t>
             </w:r>
-            <w:bookmarkStart w:id="0" w:name="_GoBack"/>
-            <w:bookmarkEnd w:id="0"/>
           </w:p>
         </w:tc>
       </w:tr>

</xml_diff>

<commit_message>
Functional Requirements Version 2.1
</commit_message>
<xml_diff>
--- a/Functional Requirements.docx
+++ b/Functional Requirements.docx
@@ -1052,16 +1052,7 @@
                 <w:rFonts w:ascii="Times New Roman" w:eastAsia="Times New Roman" w:hAnsi="Times New Roman" w:cs="Times New Roman"/>
                 <w:color w:val="000000"/>
               </w:rPr>
-              <w:t>A list of doctors who are working under that particular hospital will be shown. Each doctor’s name and specialization can be v</w:t>
-            </w:r>
-            <w:bookmarkStart w:id="0" w:name="_GoBack"/>
-            <w:bookmarkEnd w:id="0"/>
-            <w:r>
-              <w:rPr>
-                <w:rFonts w:ascii="Times New Roman" w:eastAsia="Times New Roman" w:hAnsi="Times New Roman" w:cs="Times New Roman"/>
-                <w:color w:val="000000"/>
-              </w:rPr>
-              <w:t xml:space="preserve">iewed in this page. Patient can then select a doctor by clicking on it to view his/her list of achievements. </w:t>
+              <w:t xml:space="preserve">A list of doctors who are working under that particular hospital will be shown. Each doctor’s name and specialization can be viewed in this page. Patient can then select a doctor by clicking on it to view his/her list of achievements. </w:t>
             </w:r>
           </w:p>
         </w:tc>
@@ -2401,42 +2392,79 @@
                 <w:rFonts w:ascii="Times New Roman" w:eastAsia="Times New Roman" w:hAnsi="Times New Roman" w:cs="Times New Roman"/>
                 <w:color w:val="000000"/>
               </w:rPr>
-              <w:t xml:space="preserve"> A prescription will be created. ID is automatically-generated and it will be linked </w:t>
-            </w:r>
-            <w:r>
-              <w:rPr>
-                <w:rFonts w:ascii="Times New Roman" w:eastAsia="Times New Roman" w:hAnsi="Times New Roman" w:cs="Times New Roman"/>
-                <w:color w:val="000000"/>
-              </w:rPr>
-              <w:t xml:space="preserve">to </w:t>
-            </w:r>
-            <w:r>
-              <w:rPr>
-                <w:rFonts w:ascii="Times New Roman" w:eastAsia="Times New Roman" w:hAnsi="Times New Roman" w:cs="Times New Roman"/>
-                <w:color w:val="000000"/>
-              </w:rPr>
-              <w:t xml:space="preserve">the diagnosis. </w:t>
-            </w:r>
-            <w:r>
-              <w:rPr>
-                <w:rFonts w:ascii="Times New Roman" w:eastAsia="Times New Roman" w:hAnsi="Times New Roman" w:cs="Times New Roman"/>
-                <w:color w:val="000000"/>
-              </w:rPr>
-              <w:t xml:space="preserve">Those medicines will be linked to that prescription. </w:t>
-            </w:r>
-            <w:r>
-              <w:rPr>
-                <w:rFonts w:ascii="Times New Roman" w:eastAsia="Times New Roman" w:hAnsi="Times New Roman" w:cs="Times New Roman"/>
-                <w:color w:val="000000"/>
-              </w:rPr>
-              <w:t xml:space="preserve">The prescription details will be sent to the patient via email. </w:t>
-            </w:r>
-            <w:r>
-              <w:rPr>
-                <w:rFonts w:ascii="Times New Roman" w:eastAsia="Times New Roman" w:hAnsi="Times New Roman" w:cs="Times New Roman"/>
-                <w:color w:val="000000"/>
-              </w:rPr>
-              <w:t xml:space="preserve">With the prescription ID, the patient </w:t>
+              <w:t xml:space="preserve"> </w:t>
+            </w:r>
+            <w:r>
+              <w:rPr>
+                <w:rFonts w:ascii="Times New Roman" w:eastAsia="Times New Roman" w:hAnsi="Times New Roman" w:cs="Times New Roman"/>
+                <w:color w:val="000000"/>
+              </w:rPr>
+              <w:t>Those medicines will be lin</w:t>
+            </w:r>
+            <w:r>
+              <w:rPr>
+                <w:rFonts w:ascii="Times New Roman" w:eastAsia="Times New Roman" w:hAnsi="Times New Roman" w:cs="Times New Roman"/>
+                <w:color w:val="000000"/>
+              </w:rPr>
+              <w:t>ked to that prescription</w:t>
+            </w:r>
+            <w:r>
+              <w:rPr>
+                <w:rFonts w:ascii="Times New Roman" w:eastAsia="Times New Roman" w:hAnsi="Times New Roman" w:cs="Times New Roman"/>
+                <w:color w:val="000000"/>
+              </w:rPr>
+              <w:t xml:space="preserve">. </w:t>
+            </w:r>
+            <w:r>
+              <w:rPr>
+                <w:rFonts w:ascii="Times New Roman" w:eastAsia="Times New Roman" w:hAnsi="Times New Roman" w:cs="Times New Roman"/>
+                <w:color w:val="000000"/>
+              </w:rPr>
+              <w:t xml:space="preserve">The prescription details </w:t>
+            </w:r>
+            <w:r>
+              <w:rPr>
+                <w:rFonts w:ascii="Times New Roman" w:eastAsia="Times New Roman" w:hAnsi="Times New Roman" w:cs="Times New Roman"/>
+                <w:color w:val="000000"/>
+              </w:rPr>
+              <w:t xml:space="preserve">with </w:t>
+            </w:r>
+            <w:proofErr w:type="spellStart"/>
+            <w:r>
+              <w:rPr>
+                <w:rFonts w:ascii="Times New Roman" w:eastAsia="Times New Roman" w:hAnsi="Times New Roman" w:cs="Times New Roman"/>
+                <w:color w:val="000000"/>
+              </w:rPr>
+              <w:t>diagnosisID</w:t>
+            </w:r>
+            <w:proofErr w:type="spellEnd"/>
+            <w:r>
+              <w:rPr>
+                <w:rFonts w:ascii="Times New Roman" w:eastAsia="Times New Roman" w:hAnsi="Times New Roman" w:cs="Times New Roman"/>
+                <w:color w:val="000000"/>
+              </w:rPr>
+              <w:t xml:space="preserve"> </w:t>
+            </w:r>
+            <w:r>
+              <w:rPr>
+                <w:rFonts w:ascii="Times New Roman" w:eastAsia="Times New Roman" w:hAnsi="Times New Roman" w:cs="Times New Roman"/>
+                <w:color w:val="000000"/>
+              </w:rPr>
+              <w:t xml:space="preserve">will be sent to the patient via email. </w:t>
+            </w:r>
+            <w:r>
+              <w:rPr>
+                <w:rFonts w:ascii="Times New Roman" w:eastAsia="Times New Roman" w:hAnsi="Times New Roman" w:cs="Times New Roman"/>
+                <w:color w:val="000000"/>
+              </w:rPr>
+              <w:t>With the prescription</w:t>
+            </w:r>
+            <w:r>
+              <w:rPr>
+                <w:rFonts w:ascii="Times New Roman" w:eastAsia="Times New Roman" w:hAnsi="Times New Roman" w:cs="Times New Roman"/>
+                <w:color w:val="000000"/>
+              </w:rPr>
+              <w:t xml:space="preserve">, the patient </w:t>
             </w:r>
             <w:r>
               <w:rPr>
@@ -2751,7 +2779,23 @@
                 <w:rFonts w:ascii="Times New Roman" w:eastAsia="Times New Roman" w:hAnsi="Times New Roman" w:cs="Times New Roman"/>
                 <w:color w:val="000000"/>
               </w:rPr>
-              <w:t xml:space="preserve">When the patient clicked on </w:t>
+              <w:t xml:space="preserve">When the patient clicked on “Purchase Prescribed </w:t>
+            </w:r>
+            <w:r>
+              <w:rPr>
+                <w:rFonts w:ascii="Times New Roman" w:eastAsia="Times New Roman" w:hAnsi="Times New Roman" w:cs="Times New Roman"/>
+                <w:color w:val="000000"/>
+              </w:rPr>
+              <w:t>Medicine” button, a diagnosis</w:t>
+            </w:r>
+            <w:bookmarkStart w:id="0" w:name="_GoBack"/>
+            <w:bookmarkEnd w:id="0"/>
+            <w:r>
+              <w:rPr>
+                <w:rFonts w:ascii="Times New Roman" w:eastAsia="Times New Roman" w:hAnsi="Times New Roman" w:cs="Times New Roman"/>
+                <w:color w:val="000000"/>
+              </w:rPr>
+              <w:t xml:space="preserve">ID is required in order to continue. A </w:t>
             </w:r>
             <w:r>
               <w:rPr>
@@ -2759,7 +2803,7 @@
                 <w:color w:val="000000"/>
               </w:rPr>
               <w:lastRenderedPageBreak/>
-              <w:t>“Purchase Prescribed Medicine” button, a prescription ID is required in order to continue. A system will search for the particular prescription stored in the database. System will automatically prepare an E-receipt of list of medicines prescribed by the doctor with price and the total price of that purchase. A purchase record is created and linked to the prescription and patient. Date and time of purchase is recorded. Status will be set to ‘Preparing’. When the medicine is ready, the pharmacist will change the status to “Ready” and patient will therefore receive an email to pick up the medicine and pay on spot. After the patient has collected and paid, the hospital clerk will update the purchase status to ‘Collected’.</w:t>
+              <w:t>system will search for the particular prescription stored in the database. System will automatically prepare an E-receipt of list of medicines prescribed by the doctor with price and the total price of that purchase. A purchase record is created and linked to the prescription and patient. Date and time of purchase is recorded. Status will be set to ‘Preparing’. When the medicine is ready, the pharmacist will change the status to “Ready” and patient will therefore receive an email to pick up the medicine and pay on spot. After the patient has collected and paid, the hospital clerk will update the purchase status to ‘Collected’.</w:t>
             </w:r>
           </w:p>
         </w:tc>

</xml_diff>

<commit_message>
Functional Requirements Version 3
</commit_message>
<xml_diff>
--- a/Functional Requirements.docx
+++ b/Functional Requirements.docx
@@ -380,7 +380,7 @@
                 <w:rFonts w:ascii="Times New Roman" w:eastAsia="Times New Roman" w:hAnsi="Times New Roman" w:cs="Times New Roman"/>
                 <w:color w:val="000000"/>
               </w:rPr>
-              <w:t xml:space="preserve">. </w:t>
+              <w:t xml:space="preserve"> in order to modify it. </w:t>
             </w:r>
             <w:r>
               <w:rPr>
@@ -730,7 +730,28 @@
                 <w:rFonts w:ascii="Times New Roman" w:eastAsia="Times New Roman" w:hAnsi="Times New Roman" w:cs="Times New Roman"/>
                 <w:color w:val="000000"/>
               </w:rPr>
-              <w:t>, license number is required. User ID will be automatically-generated for both cases. Once the account is registered, they are able to log into their account.   </w:t>
+              <w:t>, license number</w:t>
+            </w:r>
+            <w:r>
+              <w:rPr>
+                <w:rFonts w:ascii="Times New Roman" w:eastAsia="Times New Roman" w:hAnsi="Times New Roman" w:cs="Times New Roman"/>
+                <w:color w:val="000000"/>
+              </w:rPr>
+              <w:t xml:space="preserve"> and specialization</w:t>
+            </w:r>
+            <w:r>
+              <w:rPr>
+                <w:rFonts w:ascii="Times New Roman" w:eastAsia="Times New Roman" w:hAnsi="Times New Roman" w:cs="Times New Roman"/>
+                <w:color w:val="000000"/>
+              </w:rPr>
+              <w:t xml:space="preserve"> is required. User ID will be automatically-generated for both cases. Once the account is registered, they are ab</w:t>
+            </w:r>
+            <w:r>
+              <w:rPr>
+                <w:rFonts w:ascii="Times New Roman" w:eastAsia="Times New Roman" w:hAnsi="Times New Roman" w:cs="Times New Roman"/>
+                <w:color w:val="000000"/>
+              </w:rPr>
+              <w:t>le to log into their account.  </w:t>
             </w:r>
           </w:p>
         </w:tc>
@@ -1356,14 +1377,35 @@
                 <w:rFonts w:ascii="Times New Roman" w:eastAsia="Times New Roman" w:hAnsi="Times New Roman" w:cs="Times New Roman"/>
                 <w:color w:val="000000"/>
               </w:rPr>
-              <w:t xml:space="preserve">At the doctor’s information page, after the patient clicked on “make an appointment” button, </w:t>
-            </w:r>
-            <w:r>
-              <w:rPr>
-                <w:rFonts w:ascii="Times New Roman" w:eastAsia="Times New Roman" w:hAnsi="Times New Roman" w:cs="Times New Roman"/>
-                <w:color w:val="000000"/>
-              </w:rPr>
-              <w:t>he is required to se</w:t>
+              <w:t xml:space="preserve">At the doctor’s information page, </w:t>
+            </w:r>
+            <w:r>
+              <w:rPr>
+                <w:rFonts w:ascii="Times New Roman" w:eastAsia="Times New Roman" w:hAnsi="Times New Roman" w:cs="Times New Roman"/>
+                <w:color w:val="000000"/>
+              </w:rPr>
+              <w:t>patient can select to make an appointment with that doctor. Firstly</w:t>
+            </w:r>
+            <w:r>
+              <w:rPr>
+                <w:rFonts w:ascii="Times New Roman" w:eastAsia="Times New Roman" w:hAnsi="Times New Roman" w:cs="Times New Roman"/>
+                <w:color w:val="000000"/>
+              </w:rPr>
+              <w:t xml:space="preserve">, </w:t>
+            </w:r>
+            <w:r>
+              <w:rPr>
+                <w:rFonts w:ascii="Times New Roman" w:eastAsia="Times New Roman" w:hAnsi="Times New Roman" w:cs="Times New Roman"/>
+                <w:color w:val="000000"/>
+              </w:rPr>
+              <w:t>patient</w:t>
+            </w:r>
+            <w:r>
+              <w:rPr>
+                <w:rFonts w:ascii="Times New Roman" w:eastAsia="Times New Roman" w:hAnsi="Times New Roman" w:cs="Times New Roman"/>
+                <w:color w:val="000000"/>
+              </w:rPr>
+              <w:t xml:space="preserve"> is required to se</w:t>
             </w:r>
             <w:r>
               <w:rPr>
@@ -1412,7 +1454,21 @@
                 <w:rFonts w:ascii="Times New Roman" w:eastAsia="Times New Roman" w:hAnsi="Times New Roman" w:cs="Times New Roman"/>
                 <w:color w:val="000000"/>
               </w:rPr>
-              <w:t>tion. When the patient clicks ‘Confirm’ button, a</w:t>
+              <w:t xml:space="preserve">tion. </w:t>
+            </w:r>
+            <w:r>
+              <w:rPr>
+                <w:rFonts w:ascii="Times New Roman" w:eastAsia="Times New Roman" w:hAnsi="Times New Roman" w:cs="Times New Roman"/>
+                <w:color w:val="000000"/>
+              </w:rPr>
+              <w:t>After the patient confirmed it</w:t>
+            </w:r>
+            <w:r>
+              <w:rPr>
+                <w:rFonts w:ascii="Times New Roman" w:eastAsia="Times New Roman" w:hAnsi="Times New Roman" w:cs="Times New Roman"/>
+                <w:color w:val="000000"/>
+              </w:rPr>
+              <w:t>, a</w:t>
             </w:r>
             <w:r>
               <w:rPr>
@@ -1455,7 +1511,21 @@
                 <w:rFonts w:ascii="Times New Roman" w:eastAsia="Times New Roman" w:hAnsi="Times New Roman" w:cs="Times New Roman"/>
                 <w:color w:val="000000"/>
               </w:rPr>
-              <w:t xml:space="preserve">’. Appointment ID will be automatically-generated. A reminder will be sent to patient a day before the appointment via email. </w:t>
+              <w:t>’. Appointment ID will be aut</w:t>
+            </w:r>
+            <w:r>
+              <w:rPr>
+                <w:rFonts w:ascii="Times New Roman" w:eastAsia="Times New Roman" w:hAnsi="Times New Roman" w:cs="Times New Roman"/>
+                <w:color w:val="000000"/>
+              </w:rPr>
+              <w:t>omatically-generated. A confirmation email is sent. A reminder</w:t>
+            </w:r>
+            <w:r>
+              <w:rPr>
+                <w:rFonts w:ascii="Times New Roman" w:eastAsia="Times New Roman" w:hAnsi="Times New Roman" w:cs="Times New Roman"/>
+                <w:color w:val="000000"/>
+              </w:rPr>
+              <w:t xml:space="preserve"> will be sent to patient a day before the appointment via email. </w:t>
             </w:r>
           </w:p>
         </w:tc>
@@ -2091,7 +2161,21 @@
                 <w:rFonts w:ascii="Times New Roman" w:eastAsia="Times New Roman" w:hAnsi="Times New Roman" w:cs="Times New Roman"/>
                 <w:color w:val="000000"/>
               </w:rPr>
-              <w:t>cancel the appointment.  If the appointment is cancelled, the status will be updated to ‘Cancelled’. Doctor can close the appointment when the patient has arrived. The status will then be set to “Completed”.</w:t>
+              <w:t>cancel the appointment.  If the appointment is cancelled, the status will b</w:t>
+            </w:r>
+            <w:r>
+              <w:rPr>
+                <w:rFonts w:ascii="Times New Roman" w:eastAsia="Times New Roman" w:hAnsi="Times New Roman" w:cs="Times New Roman"/>
+                <w:color w:val="000000"/>
+              </w:rPr>
+              <w:t>e updated to ‘Cancelled’. Nurses</w:t>
+            </w:r>
+            <w:r>
+              <w:rPr>
+                <w:rFonts w:ascii="Times New Roman" w:eastAsia="Times New Roman" w:hAnsi="Times New Roman" w:cs="Times New Roman"/>
+                <w:color w:val="000000"/>
+              </w:rPr>
+              <w:t xml:space="preserve"> can close the appointment when the patient has arrived. The status will then be set to “Completed”.</w:t>
             </w:r>
           </w:p>
         </w:tc>
@@ -2406,7 +2490,7 @@
                 <w:rFonts w:ascii="Times New Roman" w:eastAsia="Times New Roman" w:hAnsi="Times New Roman" w:cs="Times New Roman"/>
                 <w:color w:val="000000"/>
               </w:rPr>
-              <w:t>ked to that prescription</w:t>
+              <w:t>ked to that diagnosis</w:t>
             </w:r>
             <w:r>
               <w:rPr>
@@ -2420,7 +2504,14 @@
                 <w:rFonts w:ascii="Times New Roman" w:eastAsia="Times New Roman" w:hAnsi="Times New Roman" w:cs="Times New Roman"/>
                 <w:color w:val="000000"/>
               </w:rPr>
-              <w:t xml:space="preserve">The prescription details </w:t>
+              <w:t>The medicine</w:t>
+            </w:r>
+            <w:r>
+              <w:rPr>
+                <w:rFonts w:ascii="Times New Roman" w:eastAsia="Times New Roman" w:hAnsi="Times New Roman" w:cs="Times New Roman"/>
+                <w:color w:val="000000"/>
+              </w:rPr>
+              <w:t xml:space="preserve"> details </w:t>
             </w:r>
             <w:r>
               <w:rPr>
@@ -2457,8 +2548,17 @@
                 <w:rFonts w:ascii="Times New Roman" w:eastAsia="Times New Roman" w:hAnsi="Times New Roman" w:cs="Times New Roman"/>
                 <w:color w:val="000000"/>
               </w:rPr>
-              <w:t>With the prescription</w:t>
-            </w:r>
+              <w:t xml:space="preserve">With the </w:t>
+            </w:r>
+            <w:proofErr w:type="spellStart"/>
+            <w:r>
+              <w:rPr>
+                <w:rFonts w:ascii="Times New Roman" w:eastAsia="Times New Roman" w:hAnsi="Times New Roman" w:cs="Times New Roman"/>
+                <w:color w:val="000000"/>
+              </w:rPr>
+              <w:t>diagnosisID</w:t>
+            </w:r>
+            <w:proofErr w:type="spellEnd"/>
             <w:r>
               <w:rPr>
                 <w:rFonts w:ascii="Times New Roman" w:eastAsia="Times New Roman" w:hAnsi="Times New Roman" w:cs="Times New Roman"/>
@@ -2779,7 +2879,15 @@
                 <w:rFonts w:ascii="Times New Roman" w:eastAsia="Times New Roman" w:hAnsi="Times New Roman" w:cs="Times New Roman"/>
                 <w:color w:val="000000"/>
               </w:rPr>
-              <w:t xml:space="preserve">When the patient clicked on “Purchase Prescribed </w:t>
+              <w:t xml:space="preserve">When the patient clicked on </w:t>
+            </w:r>
+            <w:r>
+              <w:rPr>
+                <w:rFonts w:ascii="Times New Roman" w:eastAsia="Times New Roman" w:hAnsi="Times New Roman" w:cs="Times New Roman"/>
+                <w:color w:val="000000"/>
+              </w:rPr>
+              <w:lastRenderedPageBreak/>
+              <w:t xml:space="preserve">“Purchase Prescribed </w:t>
             </w:r>
             <w:r>
               <w:rPr>
@@ -2787,6 +2895,27 @@
                 <w:color w:val="000000"/>
               </w:rPr>
               <w:t>Medicine” button, a diagnosis</w:t>
+            </w:r>
+            <w:r>
+              <w:rPr>
+                <w:rFonts w:ascii="Times New Roman" w:eastAsia="Times New Roman" w:hAnsi="Times New Roman" w:cs="Times New Roman"/>
+                <w:color w:val="000000"/>
+              </w:rPr>
+              <w:t>ID is required in order to continue. A system will search</w:t>
+            </w:r>
+            <w:r>
+              <w:rPr>
+                <w:rFonts w:ascii="Times New Roman" w:eastAsia="Times New Roman" w:hAnsi="Times New Roman" w:cs="Times New Roman"/>
+                <w:color w:val="000000"/>
+              </w:rPr>
+              <w:t xml:space="preserve"> for the particular diagnosis</w:t>
+            </w:r>
+            <w:r>
+              <w:rPr>
+                <w:rFonts w:ascii="Times New Roman" w:eastAsia="Times New Roman" w:hAnsi="Times New Roman" w:cs="Times New Roman"/>
+                <w:color w:val="000000"/>
+              </w:rPr>
+              <w:t xml:space="preserve"> stored in the database.</w:t>
             </w:r>
             <w:bookmarkStart w:id="0" w:name="_GoBack"/>
             <w:bookmarkEnd w:id="0"/>
@@ -2795,15 +2924,21 @@
                 <w:rFonts w:ascii="Times New Roman" w:eastAsia="Times New Roman" w:hAnsi="Times New Roman" w:cs="Times New Roman"/>
                 <w:color w:val="000000"/>
               </w:rPr>
-              <w:t xml:space="preserve">ID is required in order to continue. A </w:t>
-            </w:r>
-            <w:r>
-              <w:rPr>
-                <w:rFonts w:ascii="Times New Roman" w:eastAsia="Times New Roman" w:hAnsi="Times New Roman" w:cs="Times New Roman"/>
-                <w:color w:val="000000"/>
-              </w:rPr>
-              <w:lastRenderedPageBreak/>
-              <w:t>system will search for the particular prescription stored in the database. System will automatically prepare an E-receipt of list of medicines prescribed by the doctor with price and the total price of that purchase. A purchase record is created and linked to the prescription and patient. Date and time of purchase is recorded. Status will be set to ‘Preparing’. When the medicine is ready, the pharmacist will change the status to “Ready” and patient will therefore receive an email to pick up the medicine and pay on spot. After the patient has collected and paid, the hospital clerk will update the purchase status to ‘Collected’.</w:t>
+              <w:t xml:space="preserve"> A purchase record is create</w:t>
+            </w:r>
+            <w:r>
+              <w:rPr>
+                <w:rFonts w:ascii="Times New Roman" w:eastAsia="Times New Roman" w:hAnsi="Times New Roman" w:cs="Times New Roman"/>
+                <w:color w:val="000000"/>
+              </w:rPr>
+              <w:t>d and linked to the diagnosis</w:t>
+            </w:r>
+            <w:r>
+              <w:rPr>
+                <w:rFonts w:ascii="Times New Roman" w:eastAsia="Times New Roman" w:hAnsi="Times New Roman" w:cs="Times New Roman"/>
+                <w:color w:val="000000"/>
+              </w:rPr>
+              <w:t xml:space="preserve"> and patient. Date and time of purchase is recorded. Status will be set to ‘Preparing’. When the medicine is ready, the pharmacist will change the status to “Ready” and patient will therefore receive an email to pick up the medicine and pay on spot. After the patient has collected and paid, the hospital clerk will update the purchase status to ‘Collected’.</w:t>
             </w:r>
           </w:p>
         </w:tc>

</xml_diff>